<commit_message>
Updating with new lectures
</commit_message>
<xml_diff>
--- a/Homeworks/HW1.docx
+++ b/Homeworks/HW1.docx
@@ -322,6 +322,9 @@
         <w:ind w:left="2880"/>
       </w:pPr>
       <w:r>
+        <w:rPr>
+          <w:noProof/>
+        </w:rPr>
         <w:drawing>
           <wp:inline distT="0" distB="0" distL="0" distR="0" wp14:anchorId="5D14E6D5" wp14:editId="3C0C1EBA">
             <wp:extent cx="4125433" cy="906626"/>
@@ -389,6 +392,9 @@
         <w:ind w:left="2880"/>
       </w:pPr>
       <w:r>
+        <w:rPr>
+          <w:noProof/>
+        </w:rPr>
         <w:drawing>
           <wp:inline distT="0" distB="0" distL="0" distR="0" wp14:anchorId="57BB8DD4" wp14:editId="6FFB23B8">
             <wp:extent cx="3774558" cy="1620563"/>
@@ -456,6 +462,9 @@
         <w:ind w:left="2880"/>
       </w:pPr>
       <w:r>
+        <w:rPr>
+          <w:noProof/>
+        </w:rPr>
         <w:drawing>
           <wp:inline distT="0" distB="0" distL="0" distR="0" wp14:anchorId="7E2B8899" wp14:editId="1155CA6C">
             <wp:extent cx="3508744" cy="702499"/>
@@ -2317,6 +2326,7 @@
   <w:style w:type="character" w:default="1" w:styleId="DefaultParagraphFont">
     <w:name w:val="Default Paragraph Font"/>
     <w:uiPriority w:val="1"/>
+    <w:semiHidden/>
     <w:unhideWhenUsed/>
   </w:style>
   <w:style w:type="table" w:default="1" w:styleId="TableNormal">

</xml_diff>